<commit_message>
add files for sections 3-7
</commit_message>
<xml_diff>
--- a/Word/0 Problem Statement and Requirements.docx
+++ b/Word/0 Problem Statement and Requirements.docx
@@ -2,6 +2,31 @@
 <file path=word/document.xml><?xml version="1.0" encoding="utf-8"?>
 <w:document xmlns:wpc="http://schemas.microsoft.com/office/word/2010/wordprocessingCanvas" xmlns:cx="http://schemas.microsoft.com/office/drawing/2014/chartex" xmlns:cx1="http://schemas.microsoft.com/office/drawing/2015/9/8/chartex" xmlns:cx2="http://schemas.microsoft.com/office/drawing/2015/10/21/chartex" xmlns:cx3="http://schemas.microsoft.com/office/drawing/2016/5/9/chartex" xmlns:cx4="http://schemas.microsoft.com/office/drawing/2016/5/10/chartex" xmlns:cx5="http://schemas.microsoft.com/office/drawing/2016/5/11/chartex" xmlns:cx6="http://schemas.microsoft.com/office/drawing/2016/5/12/chartex" xmlns:cx7="http://schemas.microsoft.com/office/drawing/2016/5/13/chartex" xmlns:cx8="http://schemas.microsoft.com/office/drawing/2016/5/14/chartex" xmlns:mc="http://schemas.openxmlformats.org/markup-compatibility/2006" xmlns:aink="http://schemas.microsoft.com/office/drawing/2016/ink" xmlns:am3d="http://schemas.microsoft.com/office/drawing/2017/model3d" xmlns:o="urn:schemas-microsoft-com:office:office" xmlns:oel="http://schemas.microsoft.com/office/2019/extlst" xmlns:r="http://schemas.openxmlformats.org/officeDocument/2006/relationships" xmlns:m="http://schemas.openxmlformats.org/officeDocument/2006/math" xmlns:v="urn:schemas-microsoft-com:vml" xmlns:wp14="http://schemas.microsoft.com/office/word/2010/wordprocessingDrawing" xmlns:wp="http://schemas.openxmlformats.org/drawingml/2006/wordprocessingDrawing" xmlns:w10="urn:schemas-microsoft-com:office:word" xmlns:w="http://schemas.openxmlformats.org/wordprocessingml/2006/main" xmlns:w14="http://schemas.microsoft.com/office/word/2010/wordml" xmlns:w15="http://schemas.microsoft.com/office/word/2012/wordml" xmlns:w16cex="http://schemas.microsoft.com/office/word/2018/wordml/cex" xmlns:w16cid="http://schemas.microsoft.com/office/word/2016/wordml/cid" xmlns:w16="http://schemas.microsoft.com/office/word/2018/wordml" xmlns:w16du="http://schemas.microsoft.com/office/word/2023/wordml/word16du" xmlns:w16sdtdh="http://schemas.microsoft.com/office/word/2020/wordml/sdtdatahash" xmlns:w16se="http://schemas.microsoft.com/office/word/2015/wordml/symex" xmlns:wpg="http://schemas.microsoft.com/office/word/2010/wordprocessingGroup" xmlns:wpi="http://schemas.microsoft.com/office/word/2010/wordprocessingInk" xmlns:wne="http://schemas.microsoft.com/office/word/2006/wordml" xmlns:wps="http://schemas.microsoft.com/office/word/2010/wordprocessingShape" mc:Ignorable="w14 w15 w16se w16cid w16 w16cex w16sdtdh w16du wp14">
   <w:body>
+    <w:p>
+      <w:proofErr w:type="spellStart"/>
+      <w:r>
+        <w:t>Sweng</w:t>
+      </w:r>
+      <w:proofErr w:type="spellEnd"/>
+      <w:r>
+        <w:t xml:space="preserve"> 837 Summer 2024</w:t>
+      </w:r>
+    </w:p>
+    <w:p>
+      <w:r>
+        <w:t xml:space="preserve">Professor Santosh </w:t>
+      </w:r>
+      <w:proofErr w:type="spellStart"/>
+      <w:r>
+        <w:t>Nalubandhu</w:t>
+      </w:r>
+      <w:proofErr w:type="spellEnd"/>
+    </w:p>
+    <w:p>
+      <w:r>
+        <w:t>Eric Williams</w:t>
+      </w:r>
+    </w:p>
     <w:p>
       <w:r>
         <w:t>Project:</w:t>
@@ -23,6 +48,21 @@
       </w:r>
     </w:p>
     <w:p>
+      <w:pPr>
+        <w:rPr>
+          <w:sz w:val="32"/>
+          <w:szCs w:val="32"/>
+        </w:rPr>
+      </w:pPr>
+      <w:r>
+        <w:rPr>
+          <w:sz w:val="32"/>
+          <w:szCs w:val="32"/>
+        </w:rPr>
+        <w:t>Problem Statement and Requirements</w:t>
+      </w:r>
+    </w:p>
+    <w:p>
       <w:r>
         <w:t>Business Requirements:</w:t>
       </w:r>
@@ -214,6 +254,39 @@
       <w:pPr>
         <w:pStyle w:val="ListParagraph"/>
         <w:numPr>
+          <w:ilvl w:val="1"/>
+          <w:numId w:val="2"/>
+        </w:numPr>
+      </w:pPr>
+      <w:r>
+        <w:t xml:space="preserve">Chatbot shall </w:t>
+      </w:r>
+      <w:r>
+        <w:t xml:space="preserve">track usage data and interaction data on the website to measure user engagement and </w:t>
+      </w:r>
+      <w:r>
+        <w:t>effect</w:t>
+      </w:r>
+      <w:r>
+        <w:t xml:space="preserve"> on number of sales.</w:t>
+      </w:r>
+    </w:p>
+    <w:p>
+      <w:pPr>
+        <w:pStyle w:val="ListParagraph"/>
+        <w:numPr>
+          <w:ilvl w:val="1"/>
+          <w:numId w:val="2"/>
+        </w:numPr>
+      </w:pPr>
+      <w:r>
+        <w:t>Chatbot shall keep user data secure</w:t>
+      </w:r>
+    </w:p>
+    <w:p>
+      <w:pPr>
+        <w:pStyle w:val="ListParagraph"/>
+        <w:numPr>
           <w:ilvl w:val="0"/>
           <w:numId w:val="2"/>
         </w:numPr>
@@ -270,6 +343,7 @@
         </w:numPr>
       </w:pPr>
       <w:r>
+        <w:lastRenderedPageBreak/>
         <w:t xml:space="preserve">An undecided buyer does not know what size car they want, but knows how much money they can spend, </w:t>
       </w:r>
       <w:r>
@@ -330,7 +404,6 @@
         </w:numPr>
       </w:pPr>
       <w:r>
-        <w:lastRenderedPageBreak/>
         <w:t xml:space="preserve">The number of </w:t>
       </w:r>
       <w:r>
@@ -422,6 +495,21 @@
       <w:pPr>
         <w:pStyle w:val="ListParagraph"/>
         <w:numPr>
+          <w:ilvl w:val="1"/>
+          <w:numId w:val="3"/>
+        </w:numPr>
+      </w:pPr>
+      <w:r>
+        <w:t xml:space="preserve">Chatbot </w:t>
+      </w:r>
+      <w:r>
+        <w:t>maintains performance across large and small databases</w:t>
+      </w:r>
+    </w:p>
+    <w:p>
+      <w:pPr>
+        <w:pStyle w:val="ListParagraph"/>
+        <w:numPr>
           <w:ilvl w:val="0"/>
           <w:numId w:val="3"/>
         </w:numPr>
@@ -592,6 +680,7 @@
         </w:numPr>
       </w:pPr>
       <w:r>
+        <w:lastRenderedPageBreak/>
         <w:t>The system tracks the number of successful outcomes</w:t>
       </w:r>
       <w:r>
@@ -1519,6 +1608,7 @@
   <w:style w:type="character" w:default="1" w:styleId="DefaultParagraphFont">
     <w:name w:val="Default Paragraph Font"/>
     <w:uiPriority w:val="1"/>
+    <w:semiHidden/>
     <w:unhideWhenUsed/>
   </w:style>
   <w:style w:type="table" w:default="1" w:styleId="TableNormal">

</xml_diff>